<commit_message>
Aggiunta diagramma e-r nella relazione
</commit_message>
<xml_diff>
--- a/RELAZIONE/Share Your World.docx
+++ b/RELAZIONE/Share Your World.docx
@@ -1,6 +1,6 @@
 
 <file path=word/document.xml><?xml version="1.0" encoding="utf-8"?>
-<w:document xmlns:wpc="http://schemas.microsoft.com/office/word/2010/wordprocessingCanvas" xmlns:cx="http://schemas.microsoft.com/office/drawing/2014/chartex" xmlns:cx1="http://schemas.microsoft.com/office/drawing/2015/9/8/chartex" xmlns:mc="http://schemas.openxmlformats.org/markup-compatibility/2006" xmlns:o="urn:schemas-microsoft-com:office:office" xmlns:r="http://schemas.openxmlformats.org/officeDocument/2006/relationships" xmlns:m="http://schemas.openxmlformats.org/officeDocument/2006/math" xmlns:v="urn:schemas-microsoft-com:vml" xmlns:wp14="http://schemas.microsoft.com/office/word/2010/wordprocessingDrawing" xmlns:wp="http://schemas.openxmlformats.org/drawingml/2006/wordprocessingDrawing" xmlns:w10="urn:schemas-microsoft-com:office:word" xmlns:w="http://schemas.openxmlformats.org/wordprocessingml/2006/main" xmlns:w14="http://schemas.microsoft.com/office/word/2010/wordml" xmlns:w15="http://schemas.microsoft.com/office/word/2012/wordml" xmlns:w16se="http://schemas.microsoft.com/office/word/2015/wordml/symex" xmlns:wpg="http://schemas.microsoft.com/office/word/2010/wordprocessingGroup" xmlns:wpi="http://schemas.microsoft.com/office/word/2010/wordprocessingInk" xmlns:wne="http://schemas.microsoft.com/office/word/2006/wordml" xmlns:wps="http://schemas.microsoft.com/office/word/2010/wordprocessingShape" mc:Ignorable="w14 w15 w16se wp14">
+<w:document xmlns:wpc="http://schemas.microsoft.com/office/word/2010/wordprocessingCanvas" xmlns:cx="http://schemas.microsoft.com/office/drawing/2014/chartex" xmlns:cx1="http://schemas.microsoft.com/office/drawing/2015/9/8/chartex" xmlns:cx2="http://schemas.microsoft.com/office/drawing/2015/10/21/chartex" xmlns:cx3="http://schemas.microsoft.com/office/drawing/2016/5/9/chartex" xmlns:cx4="http://schemas.microsoft.com/office/drawing/2016/5/10/chartex" xmlns:cx5="http://schemas.microsoft.com/office/drawing/2016/5/11/chartex" xmlns:cx6="http://schemas.microsoft.com/office/drawing/2016/5/12/chartex" xmlns:cx7="http://schemas.microsoft.com/office/drawing/2016/5/13/chartex" xmlns:cx8="http://schemas.microsoft.com/office/drawing/2016/5/14/chartex" xmlns:mc="http://schemas.openxmlformats.org/markup-compatibility/2006" xmlns:aink="http://schemas.microsoft.com/office/drawing/2016/ink" xmlns:am3d="http://schemas.microsoft.com/office/drawing/2017/model3d" xmlns:o="urn:schemas-microsoft-com:office:office" xmlns:r="http://schemas.openxmlformats.org/officeDocument/2006/relationships" xmlns:m="http://schemas.openxmlformats.org/officeDocument/2006/math" xmlns:v="urn:schemas-microsoft-com:vml" xmlns:wp14="http://schemas.microsoft.com/office/word/2010/wordprocessingDrawing" xmlns:wp="http://schemas.openxmlformats.org/drawingml/2006/wordprocessingDrawing" xmlns:w10="urn:schemas-microsoft-com:office:word" xmlns:w="http://schemas.openxmlformats.org/wordprocessingml/2006/main" xmlns:w14="http://schemas.microsoft.com/office/word/2010/wordml" xmlns:w15="http://schemas.microsoft.com/office/word/2012/wordml" xmlns:w16cid="http://schemas.microsoft.com/office/word/2016/wordml/cid" xmlns:w16se="http://schemas.microsoft.com/office/word/2015/wordml/symex" xmlns:wpg="http://schemas.microsoft.com/office/word/2010/wordprocessingGroup" xmlns:wpi="http://schemas.microsoft.com/office/word/2010/wordprocessingInk" xmlns:wne="http://schemas.microsoft.com/office/word/2006/wordml" xmlns:wps="http://schemas.microsoft.com/office/word/2010/wordprocessingShape" mc:Ignorable="w14 w15 w16se w16cid wp14">
   <w:body>
     <w:p>
       <w:pPr>
@@ -545,7 +545,7 @@
             <v:path o:extrusionok="f" gradientshapeok="t" o:connecttype="rect"/>
             <o:lock v:ext="edit" aspectratio="t"/>
           </v:shapetype>
-          <v:shape id="_x0000_i1025" type="#_x0000_t75" style="width:481.5pt;height:349.5pt">
+          <v:shape id="_x0000_i1047" type="#_x0000_t75" style="width:481.5pt;height:349.5pt">
             <v:imagedata r:id="rId6" o:title="Home"/>
           </v:shape>
         </w:pict>
@@ -566,7 +566,7 @@
       <w:r>
         <w:lastRenderedPageBreak/>
         <w:pict>
-          <v:shape id="_x0000_i1037" type="#_x0000_t75" style="width:481.5pt;height:350.25pt">
+          <v:shape id="_x0000_i1026" type="#_x0000_t75" style="width:481.5pt;height:350.25pt">
             <v:imagedata r:id="rId7" o:title="login"/>
           </v:shape>
         </w:pict>
@@ -583,10 +583,7 @@
         <w:t>Nella schermata di log in vengono inserite email e password per accedere</w:t>
       </w:r>
       <w:r>
-        <w:t xml:space="preserve">. </w:t>
-      </w:r>
-      <w:r>
-        <w:t>Se l’utente non è registrato può effettuare la registrazione tramite l’apposito bottone e verrà portato nella seguente pagina.</w:t>
+        <w:t>. Se l’utente non è registrato può effettuare la registrazione tramite l’apposito bottone e verrà portato nella seguente pagina.</w:t>
       </w:r>
     </w:p>
     <w:p>
@@ -600,7 +597,7 @@
       </w:pPr>
       <w:r>
         <w:pict>
-          <v:shape id="_x0000_i1044" type="#_x0000_t75" style="width:459pt;height:289.5pt">
+          <v:shape id="_x0000_i1027" type="#_x0000_t75" style="width:459pt;height:289.5pt">
             <v:imagedata r:id="rId8" o:title="Registrati"/>
           </v:shape>
         </w:pict>
@@ -693,7 +690,7 @@
       </w:pPr>
       <w:r>
         <w:pict>
-          <v:shape id="_x0000_i1051" type="#_x0000_t75" style="width:488.25pt;height:282.75pt">
+          <v:shape id="_x0000_i1028" type="#_x0000_t75" style="width:488.25pt;height:282.75pt">
             <v:imagedata r:id="rId10" o:title="HomeForum"/>
           </v:shape>
         </w:pict>
@@ -717,7 +714,7 @@
       </w:pPr>
       <w:r>
         <w:pict>
-          <v:shape id="_x0000_i1054" type="#_x0000_t75" style="width:481.5pt;height:349.5pt">
+          <v:shape id="_x0000_i1029" type="#_x0000_t75" style="width:481.5pt;height:349.5pt">
             <v:imagedata r:id="rId11" o:title="ForumSezione"/>
           </v:shape>
         </w:pict>
@@ -737,7 +734,7 @@
       </w:pPr>
       <w:r>
         <w:pict>
-          <v:shape id="_x0000_i1057" type="#_x0000_t75" style="width:447pt;height:264pt">
+          <v:shape id="_x0000_i1030" type="#_x0000_t75" style="width:447pt;height:264pt">
             <v:imagedata r:id="rId12" o:title="Chat Forum"/>
           </v:shape>
         </w:pict>
@@ -758,7 +755,7 @@
       </w:pPr>
       <w:r>
         <w:pict>
-          <v:shape id="_x0000_i1062" type="#_x0000_t75" style="width:481.5pt;height:350.25pt">
+          <v:shape id="_x0000_i1031" type="#_x0000_t75" style="width:481.5pt;height:350.25pt">
             <v:imagedata r:id="rId13" o:title="SelezionaTipoCatalogo"/>
           </v:shape>
         </w:pict>
@@ -786,7 +783,7 @@
       </w:pPr>
       <w:r>
         <w:pict>
-          <v:shape id="_x0000_i1063" type="#_x0000_t75" style="width:432.75pt;height:251.25pt">
+          <v:shape id="_x0000_i1032" type="#_x0000_t75" style="width:432.75pt;height:251.25pt">
             <v:imagedata r:id="rId14" o:title="RicarcaNaruto"/>
           </v:shape>
         </w:pict>
@@ -807,7 +804,7 @@
       </w:pPr>
       <w:r>
         <w:pict>
-          <v:shape id="_x0000_i1069" type="#_x0000_t75" style="width:481.5pt;height:351.75pt">
+          <v:shape id="_x0000_i1033" type="#_x0000_t75" style="width:481.5pt;height:351.75pt">
             <v:imagedata r:id="rId15" o:title="SelezioneAnimeManga"/>
           </v:shape>
         </w:pict>
@@ -827,7 +824,7 @@
       </w:pPr>
       <w:r>
         <w:pict>
-          <v:shape id="_x0000_i1070" type="#_x0000_t75" style="width:476.25pt;height:308.25pt">
+          <v:shape id="_x0000_i1034" type="#_x0000_t75" style="width:476.25pt;height:308.25pt">
             <v:imagedata r:id="rId16" o:title="Acquistocatalogo"/>
           </v:shape>
         </w:pict>
@@ -856,7 +853,7 @@
       </w:pPr>
       <w:r>
         <w:pict>
-          <v:shape id="_x0000_i1079" type="#_x0000_t75" style="width:481.5pt;height:349.5pt">
+          <v:shape id="_x0000_i1035" type="#_x0000_t75" style="width:481.5pt;height:349.5pt">
             <v:imagedata r:id="rId17" o:title="MenuComparsailMioAccount"/>
           </v:shape>
         </w:pict>
@@ -876,7 +873,7 @@
       </w:pPr>
       <w:r>
         <w:pict>
-          <v:shape id="_x0000_i1084" type="#_x0000_t75" style="width:426.75pt;height:287.25pt">
+          <v:shape id="_x0000_i1036" type="#_x0000_t75" style="width:426.75pt;height:287.25pt">
             <v:imagedata r:id="rId18" o:title="Lista Desideri"/>
           </v:shape>
         </w:pict>
@@ -897,7 +894,7 @@
       </w:pPr>
       <w:r>
         <w:pict>
-          <v:shape id="_x0000_i1094" type="#_x0000_t75" style="width:436.5pt;height:433.5pt">
+          <v:shape id="_x0000_i1037" type="#_x0000_t75" style="width:436.5pt;height:433.5pt">
             <v:imagedata r:id="rId19" o:title="Gestione Profilo"/>
           </v:shape>
         </w:pict>
@@ -922,7 +919,7 @@
     <w:p>
       <w:r>
         <w:pict>
-          <v:shape id="_x0000_i1095" type="#_x0000_t75" style="width:308.25pt;height:195.75pt">
+          <v:shape id="_x0000_i1038" type="#_x0000_t75" style="width:308.25pt;height:195.75pt">
             <v:imagedata r:id="rId20" o:title="Modifica Dati Utente"/>
           </v:shape>
         </w:pict>
@@ -935,7 +932,7 @@
       </w:r>
       <w:r>
         <w:pict>
-          <v:shape id="_x0000_i1107" type="#_x0000_t75" style="width:482.25pt;height:348.75pt">
+          <v:shape id="_x0000_i1039" type="#_x0000_t75" style="width:482.25pt;height:348.75pt">
             <v:imagedata r:id="rId21" o:title="Modifica Dati Pagamento"/>
           </v:shape>
         </w:pict>
@@ -947,7 +944,7 @@
     <w:p>
       <w:r>
         <w:pict>
-          <v:shape id="_x0000_i1108" type="#_x0000_t75" style="width:460.5pt;height:324.75pt">
+          <v:shape id="_x0000_i1040" type="#_x0000_t75" style="width:460.5pt;height:324.75pt">
             <v:imagedata r:id="rId22" o:title="Modifica tipo abbonamento"/>
           </v:shape>
         </w:pict>
@@ -962,7 +959,7 @@
     <w:p>
       <w:r>
         <w:pict>
-          <v:shape id="_x0000_i1112" type="#_x0000_t75" style="width:432.75pt;height:428.25pt">
+          <v:shape id="_x0000_i1041" type="#_x0000_t75" style="width:432.75pt;height:428.25pt">
             <v:imagedata r:id="rId23" o:title="I miei ordini"/>
           </v:shape>
         </w:pict>
@@ -988,27 +985,79 @@
     <w:p>
       <w:r>
         <w:pict>
-          <v:shape id="_x0000_i1119" type="#_x0000_t75" style="width:447pt;height:370.5pt">
+          <v:shape id="_x0000_i1042" type="#_x0000_t75" style="width:447pt;height:370.5pt">
             <v:imagedata r:id="rId24" o:title="Notifiche"/>
           </v:shape>
         </w:pict>
       </w:r>
     </w:p>
-    <w:p/>
-    <w:p>
-      <w:pPr>
-        <w:ind w:left="360"/>
-      </w:pPr>
-    </w:p>
-    <w:p>
-      <w:pPr>
-        <w:ind w:left="360"/>
-      </w:pPr>
-    </w:p>
-    <w:p>
-      <w:pPr>
-        <w:ind w:left="360"/>
-      </w:pPr>
+    <w:p>
+      <w:r>
+        <w:t>DIAGRAMMA E-R</w:t>
+      </w:r>
+      <w:bookmarkStart w:id="0" w:name="_GoBack"/>
+      <w:bookmarkEnd w:id="0"/>
+    </w:p>
+    <w:p>
+      <w:pPr>
+        <w:ind w:left="360"/>
+      </w:pPr>
+    </w:p>
+    <w:p>
+      <w:pPr>
+        <w:ind w:left="360"/>
+      </w:pPr>
+    </w:p>
+    <w:p>
+      <w:pPr>
+        <w:ind w:left="360"/>
+      </w:pPr>
+      <w:r>
+        <w:rPr>
+          <w:noProof/>
+        </w:rPr>
+        <w:drawing>
+          <wp:inline distT="0" distB="0" distL="0" distR="0">
+            <wp:extent cx="6120130" cy="2555240"/>
+            <wp:effectExtent l="0" t="0" r="0" b="0"/>
+            <wp:docPr id="4" name="Immagine 4" descr="Immagine che contiene oggetto, orologio&#10;&#10;Descrizione generata automaticamente"/>
+            <wp:cNvGraphicFramePr>
+              <a:graphicFrameLocks xmlns:a="http://schemas.openxmlformats.org/drawingml/2006/main" noChangeAspect="1"/>
+            </wp:cNvGraphicFramePr>
+            <a:graphic xmlns:a="http://schemas.openxmlformats.org/drawingml/2006/main">
+              <a:graphicData uri="http://schemas.openxmlformats.org/drawingml/2006/picture">
+                <pic:pic xmlns:pic="http://schemas.openxmlformats.org/drawingml/2006/picture">
+                  <pic:nvPicPr>
+                    <pic:cNvPr id="4" name="Diagramma E-R (1).jpg"/>
+                    <pic:cNvPicPr/>
+                  </pic:nvPicPr>
+                  <pic:blipFill>
+                    <a:blip r:embed="rId25">
+                      <a:extLst>
+                        <a:ext uri="{28A0092B-C50C-407E-A947-70E740481C1C}">
+                          <a14:useLocalDpi xmlns:a14="http://schemas.microsoft.com/office/drawing/2010/main" val="0"/>
+                        </a:ext>
+                      </a:extLst>
+                    </a:blip>
+                    <a:stretch>
+                      <a:fillRect/>
+                    </a:stretch>
+                  </pic:blipFill>
+                  <pic:spPr>
+                    <a:xfrm>
+                      <a:off x="0" y="0"/>
+                      <a:ext cx="6120130" cy="2555240"/>
+                    </a:xfrm>
+                    <a:prstGeom prst="rect">
+                      <a:avLst/>
+                    </a:prstGeom>
+                  </pic:spPr>
+                </pic:pic>
+              </a:graphicData>
+            </a:graphic>
+          </wp:inline>
+        </w:drawing>
+      </w:r>
     </w:p>
     <w:p>
       <w:pPr>
@@ -1047,8 +1096,6 @@
           <w:szCs w:val="24"/>
         </w:rPr>
       </w:pPr>
-      <w:bookmarkStart w:id="0" w:name="_GoBack"/>
-      <w:bookmarkEnd w:id="0"/>
     </w:p>
     <w:p>
       <w:pPr>
@@ -1071,7 +1118,7 @@
 </file>
 
 <file path=word/numbering.xml><?xml version="1.0" encoding="utf-8"?>
-<w:numbering xmlns:wpc="http://schemas.microsoft.com/office/word/2010/wordprocessingCanvas" xmlns:cx="http://schemas.microsoft.com/office/drawing/2014/chartex" xmlns:cx1="http://schemas.microsoft.com/office/drawing/2015/9/8/chartex" xmlns:mc="http://schemas.openxmlformats.org/markup-compatibility/2006" xmlns:o="urn:schemas-microsoft-com:office:office" xmlns:r="http://schemas.openxmlformats.org/officeDocument/2006/relationships" xmlns:m="http://schemas.openxmlformats.org/officeDocument/2006/math" xmlns:v="urn:schemas-microsoft-com:vml" xmlns:wp14="http://schemas.microsoft.com/office/word/2010/wordprocessingDrawing" xmlns:wp="http://schemas.openxmlformats.org/drawingml/2006/wordprocessingDrawing" xmlns:w10="urn:schemas-microsoft-com:office:word" xmlns:w="http://schemas.openxmlformats.org/wordprocessingml/2006/main" xmlns:w14="http://schemas.microsoft.com/office/word/2010/wordml" xmlns:w15="http://schemas.microsoft.com/office/word/2012/wordml" xmlns:w16se="http://schemas.microsoft.com/office/word/2015/wordml/symex" xmlns:wpg="http://schemas.microsoft.com/office/word/2010/wordprocessingGroup" xmlns:wpi="http://schemas.microsoft.com/office/word/2010/wordprocessingInk" xmlns:wne="http://schemas.microsoft.com/office/word/2006/wordml" xmlns:wps="http://schemas.microsoft.com/office/word/2010/wordprocessingShape" mc:Ignorable="w14 w15 w16se wp14">
+<w:numbering xmlns:wpc="http://schemas.microsoft.com/office/word/2010/wordprocessingCanvas" xmlns:cx="http://schemas.microsoft.com/office/drawing/2014/chartex" xmlns:cx1="http://schemas.microsoft.com/office/drawing/2015/9/8/chartex" xmlns:cx2="http://schemas.microsoft.com/office/drawing/2015/10/21/chartex" xmlns:cx3="http://schemas.microsoft.com/office/drawing/2016/5/9/chartex" xmlns:cx4="http://schemas.microsoft.com/office/drawing/2016/5/10/chartex" xmlns:cx5="http://schemas.microsoft.com/office/drawing/2016/5/11/chartex" xmlns:cx6="http://schemas.microsoft.com/office/drawing/2016/5/12/chartex" xmlns:cx7="http://schemas.microsoft.com/office/drawing/2016/5/13/chartex" xmlns:cx8="http://schemas.microsoft.com/office/drawing/2016/5/14/chartex" xmlns:mc="http://schemas.openxmlformats.org/markup-compatibility/2006" xmlns:aink="http://schemas.microsoft.com/office/drawing/2016/ink" xmlns:am3d="http://schemas.microsoft.com/office/drawing/2017/model3d" xmlns:o="urn:schemas-microsoft-com:office:office" xmlns:r="http://schemas.openxmlformats.org/officeDocument/2006/relationships" xmlns:m="http://schemas.openxmlformats.org/officeDocument/2006/math" xmlns:v="urn:schemas-microsoft-com:vml" xmlns:wp14="http://schemas.microsoft.com/office/word/2010/wordprocessingDrawing" xmlns:wp="http://schemas.openxmlformats.org/drawingml/2006/wordprocessingDrawing" xmlns:w10="urn:schemas-microsoft-com:office:word" xmlns:w="http://schemas.openxmlformats.org/wordprocessingml/2006/main" xmlns:w14="http://schemas.microsoft.com/office/word/2010/wordml" xmlns:w15="http://schemas.microsoft.com/office/word/2012/wordml" xmlns:w16cid="http://schemas.microsoft.com/office/word/2016/wordml/cid" xmlns:w16se="http://schemas.microsoft.com/office/word/2015/wordml/symex" xmlns:wpg="http://schemas.microsoft.com/office/word/2010/wordprocessingGroup" xmlns:wpi="http://schemas.microsoft.com/office/word/2010/wordprocessingInk" xmlns:wne="http://schemas.microsoft.com/office/word/2006/wordml" xmlns:wps="http://schemas.microsoft.com/office/word/2010/wordprocessingShape" mc:Ignorable="w14 w15 w16se w16cid wp14">
   <w:abstractNum w:abstractNumId="0" w15:restartNumberingAfterBreak="0">
     <w:nsid w:val="29560BF4"/>
     <w:multiLevelType w:val="hybridMultilevel"/>
@@ -1376,7 +1423,7 @@
 </file>
 
 <file path=word/styles.xml><?xml version="1.0" encoding="utf-8"?>
-<w:styles xmlns:mc="http://schemas.openxmlformats.org/markup-compatibility/2006" xmlns:r="http://schemas.openxmlformats.org/officeDocument/2006/relationships" xmlns:w="http://schemas.openxmlformats.org/wordprocessingml/2006/main" xmlns:w14="http://schemas.microsoft.com/office/word/2010/wordml" xmlns:w15="http://schemas.microsoft.com/office/word/2012/wordml" xmlns:w16se="http://schemas.microsoft.com/office/word/2015/wordml/symex" mc:Ignorable="w14 w15 w16se">
+<w:styles xmlns:mc="http://schemas.openxmlformats.org/markup-compatibility/2006" xmlns:r="http://schemas.openxmlformats.org/officeDocument/2006/relationships" xmlns:w="http://schemas.openxmlformats.org/wordprocessingml/2006/main" xmlns:w14="http://schemas.microsoft.com/office/word/2010/wordml" xmlns:w15="http://schemas.microsoft.com/office/word/2012/wordml" xmlns:w16cid="http://schemas.microsoft.com/office/word/2016/wordml/cid" xmlns:w16se="http://schemas.microsoft.com/office/word/2015/wordml/symex" mc:Ignorable="w14 w15 w16se w16cid">
   <w:docDefaults>
     <w:rPrDefault>
       <w:rPr>
@@ -1392,7 +1439,7 @@
       </w:pPr>
     </w:pPrDefault>
   </w:docDefaults>
-  <w:latentStyles w:defLockedState="0" w:defUIPriority="99" w:defSemiHidden="0" w:defUnhideWhenUsed="0" w:defQFormat="0" w:count="371">
+  <w:latentStyles w:defLockedState="0" w:defUIPriority="99" w:defSemiHidden="0" w:defUnhideWhenUsed="0" w:defQFormat="0" w:count="377">
     <w:lsdException w:name="Normal" w:uiPriority="0" w:qFormat="1"/>
     <w:lsdException w:name="heading 1" w:uiPriority="9" w:qFormat="1"/>
     <w:lsdException w:name="heading 2" w:semiHidden="1" w:uiPriority="9" w:unhideWhenUsed="1" w:qFormat="1"/>
@@ -1540,11 +1587,8 @@
     <w:lsdException w:name="Table 3D effects 3" w:semiHidden="1" w:unhideWhenUsed="1"/>
     <w:lsdException w:name="Table Contemporary" w:semiHidden="1" w:unhideWhenUsed="1"/>
     <w:lsdException w:name="Table Elegant" w:semiHidden="1" w:unhideWhenUsed="1"/>
-    <w:lsdException w:name="Table Professional" w:semiHidden="1" w:unhideWhenUsed="1"/>
     <w:lsdException w:name="Table Subtle 1" w:semiHidden="1" w:unhideWhenUsed="1"/>
     <w:lsdException w:name="Table Subtle 2" w:semiHidden="1" w:unhideWhenUsed="1"/>
-    <w:lsdException w:name="Table Web 1" w:semiHidden="1" w:unhideWhenUsed="1"/>
-    <w:lsdException w:name="Table Web 2" w:semiHidden="1" w:unhideWhenUsed="1"/>
     <w:lsdException w:name="Table Web 3" w:semiHidden="1" w:unhideWhenUsed="1"/>
     <w:lsdException w:name="Balloon Text" w:semiHidden="1" w:unhideWhenUsed="1"/>
     <w:lsdException w:name="Table Grid" w:uiPriority="39"/>
@@ -1764,6 +1808,12 @@
     <w:lsdException w:name="List Table 5 Dark Accent 6" w:uiPriority="50"/>
     <w:lsdException w:name="List Table 6 Colorful Accent 6" w:uiPriority="51"/>
     <w:lsdException w:name="List Table 7 Colorful Accent 6" w:uiPriority="52"/>
+    <w:lsdException w:name="Mention" w:semiHidden="1" w:unhideWhenUsed="1"/>
+    <w:lsdException w:name="Smart Hyperlink" w:semiHidden="1" w:unhideWhenUsed="1"/>
+    <w:lsdException w:name="Hashtag" w:semiHidden="1" w:unhideWhenUsed="1"/>
+    <w:lsdException w:name="Unresolved Mention" w:semiHidden="1" w:unhideWhenUsed="1"/>
+    <w:lsdException w:name="Smart Link" w:semiHidden="1" w:unhideWhenUsed="1"/>
+    <w:lsdException w:name="Smart Link Error" w:semiHidden="1" w:unhideWhenUsed="1"/>
   </w:latentStyles>
   <w:style w:type="paragraph" w:default="1" w:styleId="Normale">
     <w:name w:val="Normal"/>

</xml_diff>